<commit_message>
adding code from pandas clean and js
</commit_message>
<xml_diff>
--- a/Josh Folder/Project 2.docx
+++ b/Josh Folder/Project 2.docx
@@ -283,6 +283,22 @@
             </a:graphic>
           </wp:inline>
         </w:drawing>
+      </w:r>
+    </w:p>
+    <w:p/>
+    <w:p>
+      <w:pPr>
+        <w:pStyle w:val="ListParagraph"/>
+        <w:numPr>
+          <w:ilvl w:val="0"/>
+          <w:numId w:val="1"/>
+        </w:numPr>
+      </w:pPr>
+      <w:r>
+        <w:t xml:space="preserve">Here is a link to our repository, </w:t>
+      </w:r>
+      <w:r>
+        <w:t>https://github.com/jmaldo25/Project-2.git</w:t>
       </w:r>
     </w:p>
     <w:sectPr>

</xml_diff>